<commit_message>
Finalized report for part 1
</commit_message>
<xml_diff>
--- a/Report.docx
+++ b/Report.docx
@@ -525,7 +525,7 @@
                     <pic:cNvPicPr/>
                   </pic:nvPicPr>
                   <pic:blipFill>
-                    <a:blip r:embed="rId5">
+                    <a:blip r:embed="rId8">
                       <a:extLst>
                         <a:ext uri="{28A0092B-C50C-407E-A947-70E740481C1C}">
                           <a14:useLocalDpi xmlns:a14="http://schemas.microsoft.com/office/drawing/2010/main" val="0"/>
@@ -559,14 +559,27 @@
       <w:r>
         <w:t xml:space="preserve">Figure </w:t>
       </w:r>
-      <w:fldSimple w:instr=" SEQ Figure \* ARABIC ">
-        <w:r>
-          <w:rPr>
-            <w:noProof/>
-          </w:rPr>
-          <w:t>1</w:t>
-        </w:r>
-      </w:fldSimple>
+      <w:r>
+        <w:fldChar w:fldCharType="begin"/>
+      </w:r>
+      <w:r>
+        <w:instrText xml:space="preserve"> SEQ Figure \* ARABIC </w:instrText>
+      </w:r>
+      <w:r>
+        <w:fldChar w:fldCharType="separate"/>
+      </w:r>
+      <w:r>
+        <w:rPr>
+          <w:noProof/>
+        </w:rPr>
+        <w:t>1</w:t>
+      </w:r>
+      <w:r>
+        <w:rPr>
+          <w:noProof/>
+        </w:rPr>
+        <w:fldChar w:fldCharType="end"/>
+      </w:r>
       <w:r>
         <w:t>. Code we used for describing the mushroom dataset.</w:t>
       </w:r>
@@ -616,41 +629,377 @@
           <w:color w:val="000000"/>
           <w:lang w:eastAsia="en-MY"/>
         </w:rPr>
-        <w:t>To obtain common f</w:t>
+        <w:t>To obtain common features that are found in edible and poisonous mushrooms for building a prediction model.</w:t>
+      </w:r>
+    </w:p>
+    <w:p>
+      <w:pPr>
+        <w:rPr>
+          <w:rFonts w:ascii="Arial" w:eastAsia="Times New Roman" w:hAnsi="Arial" w:cs="Arial"/>
+          <w:color w:val="000000"/>
+          <w:lang w:eastAsia="en-MY"/>
+        </w:rPr>
+      </w:pPr>
+    </w:p>
+    <w:p>
+      <w:pPr>
+        <w:rPr>
+          <w:rFonts w:ascii="Arial" w:eastAsia="Times New Roman" w:hAnsi="Arial" w:cs="Arial"/>
+          <w:color w:val="000000"/>
+          <w:lang w:eastAsia="en-MY"/>
+        </w:rPr>
+      </w:pPr>
+      <w:r>
+        <w:rPr>
+          <w:rFonts w:ascii="Arial" w:eastAsia="Times New Roman" w:hAnsi="Arial" w:cs="Arial"/>
+          <w:color w:val="000000"/>
+          <w:lang w:eastAsia="en-MY"/>
+        </w:rPr>
+        <w:t xml:space="preserve">We tried to plot 2 dimensional </w:t>
+      </w:r>
+      <w:proofErr w:type="spellStart"/>
+      <w:r>
+        <w:rPr>
+          <w:rFonts w:ascii="Arial" w:eastAsia="Times New Roman" w:hAnsi="Arial" w:cs="Arial"/>
+          <w:color w:val="000000"/>
+          <w:lang w:eastAsia="en-MY"/>
+        </w:rPr>
+        <w:t>barchart</w:t>
+      </w:r>
+      <w:proofErr w:type="spellEnd"/>
+      <w:r>
+        <w:rPr>
+          <w:rFonts w:ascii="Arial" w:eastAsia="Times New Roman" w:hAnsi="Arial" w:cs="Arial"/>
+          <w:color w:val="000000"/>
+          <w:lang w:eastAsia="en-MY"/>
+        </w:rPr>
+        <w:t xml:space="preserve"> for each column with the class (poisonous or edible)</w:t>
+      </w:r>
+    </w:p>
+    <w:p>
+      <w:r>
+        <w:rPr>
+          <w:noProof/>
+        </w:rPr>
+        <w:pict>
+          <v:shapetype id="_x0000_t75" coordsize="21600,21600" o:spt="75" o:preferrelative="t" path="m@4@5l@4@11@9@11@9@5xe" filled="f" stroked="f">
+            <v:stroke joinstyle="miter"/>
+            <v:formulas>
+              <v:f eqn="if lineDrawn pixelLineWidth 0"/>
+              <v:f eqn="sum @0 1 0"/>
+              <v:f eqn="sum 0 0 @1"/>
+              <v:f eqn="prod @2 1 2"/>
+              <v:f eqn="prod @3 21600 pixelWidth"/>
+              <v:f eqn="prod @3 21600 pixelHeight"/>
+              <v:f eqn="sum @0 0 1"/>
+              <v:f eqn="prod @6 1 2"/>
+              <v:f eqn="prod @7 21600 pixelWidth"/>
+              <v:f eqn="sum @8 21600 0"/>
+              <v:f eqn="prod @7 21600 pixelHeight"/>
+              <v:f eqn="sum @10 21600 0"/>
+            </v:formulas>
+            <v:path o:extrusionok="f" gradientshapeok="t" o:connecttype="rect"/>
+            <o:lock v:ext="edit" aspectratio="t"/>
+          </v:shapetype>
+          <v:shape id="_x0000_s1029" type="#_x0000_t75" style="position:absolute;margin-left:0;margin-top:.1pt;width:451pt;height:250.9pt;z-index:-251642880;mso-position-horizontal:absolute;mso-position-horizontal-relative:text;mso-position-vertical:absolute;mso-position-vertical-relative:text;mso-width-relative:page;mso-height-relative:page" wrapcoords="-36 0 -36 21535 21600 21535 21600 0 -36 0">
+            <v:imagedata r:id="rId9" o:title="bruise"/>
+            <w10:wrap type="tight"/>
+          </v:shape>
+        </w:pict>
+      </w:r>
+    </w:p>
+    <w:p>
+      <w:pPr>
+        <w:rPr>
+          <w:rFonts w:ascii="Arial" w:eastAsia="Times New Roman" w:hAnsi="Arial" w:cs="Arial"/>
+          <w:color w:val="000000"/>
+          <w:lang w:eastAsia="en-MY"/>
+        </w:rPr>
+      </w:pPr>
+      <w:r>
+        <w:rPr>
+          <w:rFonts w:ascii="Arial" w:eastAsia="Times New Roman" w:hAnsi="Arial" w:cs="Arial"/>
+          <w:color w:val="000000"/>
+          <w:lang w:eastAsia="en-MY"/>
+        </w:rPr>
+        <w:br w:type="page"/>
+      </w:r>
+      <w:r>
+        <w:rPr>
+          <w:noProof/>
+        </w:rPr>
+        <w:pict>
+          <v:shape id="_x0000_s1028" type="#_x0000_t75" style="position:absolute;margin-left:0;margin-top:0;width:451pt;height:250.9pt;z-index:-251644928;mso-position-horizontal:absolute;mso-position-horizontal-relative:text;mso-position-vertical:absolute;mso-position-vertical-relative:text;mso-width-relative:page;mso-height-relative:page" wrapcoords="-36 0 -36 21535 21600 21535 21600 0 -36 0">
+            <v:imagedata r:id="rId10" o:title="cap shape"/>
+            <w10:wrap type="tight"/>
+          </v:shape>
+        </w:pict>
+      </w:r>
+    </w:p>
+    <w:p>
+      <w:pPr>
+        <w:rPr>
+          <w:rFonts w:ascii="Arial" w:eastAsia="Times New Roman" w:hAnsi="Arial" w:cs="Arial"/>
+          <w:color w:val="000000"/>
+          <w:lang w:eastAsia="en-MY"/>
+        </w:rPr>
+      </w:pPr>
+      <w:r>
+        <w:rPr>
+          <w:rFonts w:ascii="Arial" w:eastAsia="Times New Roman" w:hAnsi="Arial" w:cs="Arial"/>
+          <w:color w:val="000000"/>
+          <w:lang w:eastAsia="en-MY"/>
+        </w:rPr>
+        <w:lastRenderedPageBreak/>
+        <w:t xml:space="preserve">However as seen above, the graphs cannot be </w:t>
+      </w:r>
+      <w:proofErr w:type="spellStart"/>
+      <w:r>
+        <w:rPr>
+          <w:rFonts w:ascii="Arial" w:eastAsia="Times New Roman" w:hAnsi="Arial" w:cs="Arial"/>
+          <w:color w:val="000000"/>
+          <w:lang w:eastAsia="en-MY"/>
+        </w:rPr>
+        <w:t>use</w:t>
+      </w:r>
+      <w:proofErr w:type="spellEnd"/>
+      <w:r>
+        <w:rPr>
+          <w:rFonts w:ascii="Arial" w:eastAsia="Times New Roman" w:hAnsi="Arial" w:cs="Arial"/>
+          <w:color w:val="000000"/>
+          <w:lang w:eastAsia="en-MY"/>
+        </w:rPr>
+        <w:t xml:space="preserve"> for model prediction as some values of cap shape and bruises doesn’t give us enough details to accurately predict the output of whether if the mushroom is poisonous or edible. For example in cap shape, flat and convex mushroom have a 50~% rate of poisonous or edible. We need a more distinctive and clearer pattern to use for our classification model. </w:t>
+      </w:r>
+    </w:p>
+    <w:p>
+      <w:pPr>
+        <w:rPr>
+          <w:rFonts w:ascii="Arial" w:eastAsia="Times New Roman" w:hAnsi="Arial" w:cs="Arial"/>
+          <w:color w:val="000000"/>
+          <w:lang w:eastAsia="en-MY"/>
+        </w:rPr>
+      </w:pPr>
+      <w:r>
+        <w:rPr>
+          <w:rFonts w:ascii="Arial" w:eastAsia="Times New Roman" w:hAnsi="Arial" w:cs="Arial"/>
+          <w:color w:val="000000"/>
+          <w:lang w:eastAsia="en-MY"/>
+        </w:rPr>
+        <w:t xml:space="preserve">Therefore, we added more variables to the graph grouping them by different section. </w:t>
+      </w:r>
+    </w:p>
+    <w:p>
+      <w:pPr>
+        <w:rPr>
+          <w:rFonts w:ascii="Arial" w:eastAsia="Times New Roman" w:hAnsi="Arial" w:cs="Arial"/>
+          <w:color w:val="000000"/>
+          <w:lang w:eastAsia="en-MY"/>
+        </w:rPr>
+      </w:pPr>
+      <w:r>
+        <w:rPr>
+          <w:rFonts w:ascii="Arial" w:hAnsi="Arial" w:cs="Arial"/>
+          <w:b/>
+          <w:bCs/>
+          <w:noProof/>
+          <w:color w:val="000000"/>
+          <w:sz w:val="32"/>
+          <w:szCs w:val="32"/>
+          <w:lang w:eastAsia="en-MY"/>
+        </w:rPr>
+        <w:pict>
+          <v:shape id="_x0000_s1031" type="#_x0000_t75" style="position:absolute;margin-left:0;margin-top:0;width:451.15pt;height:250.85pt;z-index:-251641856;mso-position-horizontal-relative:text;mso-position-vertical-relative:text" wrapcoords="-36 0 -36 21535 21600 21535 21600 0 -36 0">
+            <v:imagedata r:id="rId11" o:title="cap by bruise"/>
+            <w10:wrap type="through"/>
+          </v:shape>
+        </w:pict>
+      </w:r>
+      <w:r>
+        <w:rPr>
+          <w:rFonts w:ascii="Arial" w:eastAsia="Times New Roman" w:hAnsi="Arial" w:cs="Arial"/>
+          <w:color w:val="000000"/>
+          <w:lang w:eastAsia="en-MY"/>
+        </w:rPr>
+        <w:t>This graph provided us a more in-depth understanding of edible and poisonous mushroom by further elaborating the cap shape, bruises and also colour.</w:t>
+      </w:r>
+    </w:p>
+    <w:p>
+      <w:pPr>
+        <w:rPr>
+          <w:rFonts w:ascii="Arial" w:eastAsia="Times New Roman" w:hAnsi="Arial" w:cs="Arial"/>
+          <w:color w:val="000000"/>
+          <w:lang w:eastAsia="en-MY"/>
+        </w:rPr>
+      </w:pPr>
+      <w:r>
+        <w:rPr>
+          <w:rFonts w:ascii="Arial" w:eastAsia="Times New Roman" w:hAnsi="Arial" w:cs="Arial"/>
+          <w:color w:val="000000"/>
+          <w:lang w:eastAsia="en-MY"/>
+        </w:rPr>
+        <w:br w:type="page"/>
+      </w:r>
+    </w:p>
+    <w:p>
+      <w:pPr>
+        <w:rPr>
+          <w:rFonts w:ascii="Arial" w:eastAsia="Times New Roman" w:hAnsi="Arial" w:cs="Arial"/>
+          <w:color w:val="000000"/>
+          <w:lang w:eastAsia="en-MY"/>
+        </w:rPr>
+      </w:pPr>
+      <w:r>
+        <w:rPr>
+          <w:rFonts w:ascii="Arial" w:eastAsia="Times New Roman" w:hAnsi="Arial" w:cs="Arial"/>
+          <w:color w:val="000000"/>
+          <w:lang w:eastAsia="en-MY"/>
+        </w:rPr>
+        <w:lastRenderedPageBreak/>
+        <w:t>We’ve tried several different combinations of columns and joining them together and the most accurate and distinctive graph we got are shown below:</w:t>
+      </w:r>
+    </w:p>
+    <w:p>
+      <w:pPr>
+        <w:rPr>
+          <w:rFonts w:ascii="Arial" w:eastAsia="Times New Roman" w:hAnsi="Arial" w:cs="Arial"/>
+          <w:color w:val="000000"/>
+          <w:lang w:eastAsia="en-MY"/>
+        </w:rPr>
+      </w:pPr>
+      <w:r>
+        <w:rPr>
+          <w:rFonts w:ascii="Arial" w:hAnsi="Arial" w:cs="Arial"/>
+          <w:b/>
+          <w:bCs/>
+          <w:noProof/>
+          <w:color w:val="000000"/>
+          <w:sz w:val="32"/>
+          <w:szCs w:val="32"/>
+          <w:lang w:eastAsia="en-MY"/>
+        </w:rPr>
+        <w:pict>
+          <v:shape id="_x0000_s1032" type="#_x0000_t75" style="position:absolute;margin-left:0;margin-top:0;width:451.15pt;height:250.85pt;z-index:-251640832;mso-position-horizontal-relative:text;mso-position-vertical-relative:text" wrapcoords="-36 0 -36 21535 21600 21535 21600 0 -36 0">
+            <v:imagedata r:id="rId12" o:title="odor"/>
+            <w10:wrap type="through"/>
+          </v:shape>
+        </w:pict>
+      </w:r>
+      <w:r>
+        <w:rPr>
+          <w:rFonts w:ascii="Arial" w:eastAsia="Times New Roman" w:hAnsi="Arial" w:cs="Arial"/>
+          <w:color w:val="000000"/>
+          <w:lang w:eastAsia="en-MY"/>
+        </w:rPr>
+        <w:t>This graph is accurate enough for us to produce a decent classification model, however there are still room for improvement. We can further elaborate the value “None”</w:t>
+      </w:r>
+      <w:r>
+        <w:rPr>
+          <w:rFonts w:ascii="Arial" w:eastAsia="Times New Roman" w:hAnsi="Arial" w:cs="Arial"/>
+          <w:color w:val="000000"/>
+          <w:lang w:eastAsia="en-MY"/>
+        </w:rPr>
+        <w:t xml:space="preserve"> by sub setting the data to only the rows that contains the value “None”. Then plot to analyse what makes an </w:t>
+      </w:r>
+      <w:proofErr w:type="spellStart"/>
+      <w:r>
+        <w:rPr>
+          <w:rFonts w:ascii="Arial" w:eastAsia="Times New Roman" w:hAnsi="Arial" w:cs="Arial"/>
+          <w:color w:val="000000"/>
+          <w:lang w:eastAsia="en-MY"/>
+        </w:rPr>
+        <w:t>odorless</w:t>
+      </w:r>
+      <w:proofErr w:type="spellEnd"/>
+      <w:r>
+        <w:rPr>
+          <w:rFonts w:ascii="Arial" w:eastAsia="Times New Roman" w:hAnsi="Arial" w:cs="Arial"/>
+          <w:color w:val="000000"/>
+          <w:lang w:eastAsia="en-MY"/>
+        </w:rPr>
+        <w:t xml:space="preserve"> mushroom edible or poisonous. </w:t>
+      </w:r>
+    </w:p>
+    <w:p>
+      <w:pPr>
+        <w:rPr>
+          <w:rFonts w:ascii="Arial" w:eastAsia="Times New Roman" w:hAnsi="Arial" w:cs="Arial"/>
+          <w:color w:val="000000"/>
+          <w:lang w:eastAsia="en-MY"/>
+        </w:rPr>
+      </w:pPr>
+      <w:r>
+        <w:rPr>
+          <w:rFonts w:ascii="Arial" w:hAnsi="Arial" w:cs="Arial"/>
+          <w:b/>
+          <w:bCs/>
+          <w:noProof/>
+          <w:color w:val="000000"/>
+          <w:sz w:val="32"/>
+          <w:szCs w:val="32"/>
+          <w:lang w:eastAsia="en-MY"/>
+        </w:rPr>
+        <w:pict>
+          <v:shape id="_x0000_s1033" type="#_x0000_t75" style="position:absolute;margin-left:0;margin-top:0;width:450.7pt;height:225.35pt;z-index:-251639808;mso-position-horizontal-relative:text;mso-position-vertical-relative:text" wrapcoords="-36 0 -36 21528 21600 21528 21600 0 -36 0">
+            <v:imagedata r:id="rId13" o:title="mushroom with no odor"/>
+            <w10:wrap type="tight"/>
+          </v:shape>
+        </w:pict>
+      </w:r>
+      <w:r>
+        <w:rPr>
+          <w:rFonts w:ascii="Arial" w:eastAsia="Times New Roman" w:hAnsi="Arial" w:cs="Arial"/>
+          <w:color w:val="000000"/>
+          <w:lang w:eastAsia="en-MY"/>
+        </w:rPr>
+        <w:t xml:space="preserve">As you can see most of the </w:t>
+      </w:r>
+      <w:proofErr w:type="spellStart"/>
+      <w:r>
+        <w:rPr>
+          <w:rFonts w:ascii="Arial" w:eastAsia="Times New Roman" w:hAnsi="Arial" w:cs="Arial"/>
+          <w:color w:val="000000"/>
+          <w:lang w:eastAsia="en-MY"/>
+        </w:rPr>
+        <w:t>odorless</w:t>
+      </w:r>
+      <w:proofErr w:type="spellEnd"/>
+      <w:r>
+        <w:rPr>
+          <w:rFonts w:ascii="Arial" w:eastAsia="Times New Roman" w:hAnsi="Arial" w:cs="Arial"/>
+          <w:color w:val="000000"/>
+          <w:lang w:eastAsia="en-MY"/>
+        </w:rPr>
+        <w:t xml:space="preserve"> (“None”) are further elaborated by the habitat of the mushroom, bruises and also the shape. Now we can build an accurate model with an estimated accuracy of at least (90%) for whether if a mushroom is edible or poisonous. This is because we’ve broken the characteristics of what makes a mushroom poisonous. Note that the graph can be even further broken down until all values are distinct with no overlapping values. This will give us a close to 100% prediction model, however we found that it’s unnecessary to </w:t>
+      </w:r>
+      <w:proofErr w:type="spellStart"/>
+      <w:r>
+        <w:rPr>
+          <w:rFonts w:ascii="Arial" w:eastAsia="Times New Roman" w:hAnsi="Arial" w:cs="Arial"/>
+          <w:color w:val="000000"/>
+          <w:lang w:eastAsia="en-MY"/>
+        </w:rPr>
+        <w:t>overfit</w:t>
+      </w:r>
+      <w:proofErr w:type="spellEnd"/>
+      <w:r>
+        <w:rPr>
+          <w:rFonts w:ascii="Arial" w:eastAsia="Times New Roman" w:hAnsi="Arial" w:cs="Arial"/>
+          <w:color w:val="000000"/>
+          <w:lang w:eastAsia="en-MY"/>
+        </w:rPr>
+        <w:t xml:space="preserve"> our prediction model. </w:t>
       </w:r>
       <w:bookmarkStart w:id="0" w:name="_GoBack"/>
       <w:bookmarkEnd w:id="0"/>
       <w:r>
         <w:rPr>
-          <w:rFonts w:ascii="Arial" w:eastAsia="Times New Roman" w:hAnsi="Arial" w:cs="Arial"/>
-          <w:color w:val="000000"/>
-          <w:lang w:eastAsia="en-MY"/>
-        </w:rPr>
-        <w:t>eatures that are found in edible and poisonous mushrooms for building a prediction model.</w:t>
-      </w:r>
-    </w:p>
-    <w:p>
-      <w:pPr>
-        <w:rPr>
-          <w:rFonts w:ascii="Arial" w:eastAsia="Times New Roman" w:hAnsi="Arial" w:cs="Arial"/>
-          <w:color w:val="000000"/>
-          <w:lang w:eastAsia="en-MY"/>
-        </w:rPr>
-      </w:pPr>
-    </w:p>
-    <w:p>
-      <w:pPr>
-        <w:rPr>
-          <w:rFonts w:ascii="Arial" w:eastAsia="Times New Roman" w:hAnsi="Arial" w:cs="Arial"/>
-          <w:color w:val="000000"/>
-          <w:lang w:eastAsia="en-MY"/>
-        </w:rPr>
-      </w:pPr>
-      <w:r>
-        <w:rPr>
-          <w:rFonts w:ascii="Arial" w:eastAsia="Times New Roman" w:hAnsi="Arial" w:cs="Arial"/>
-          <w:color w:val="000000"/>
-          <w:lang w:eastAsia="en-MY"/>
+          <w:rFonts w:ascii="Arial" w:hAnsi="Arial" w:cs="Arial"/>
+          <w:b/>
+          <w:bCs/>
+          <w:color w:val="000000"/>
+          <w:sz w:val="32"/>
+          <w:szCs w:val="32"/>
         </w:rPr>
         <w:br w:type="page"/>
       </w:r>
@@ -1159,7 +1508,7 @@
                     <pic:cNvPicPr/>
                   </pic:nvPicPr>
                   <pic:blipFill>
-                    <a:blip r:embed="rId6">
+                    <a:blip r:embed="rId14">
                       <a:extLst>
                         <a:ext uri="{28A0092B-C50C-407E-A947-70E740481C1C}">
                           <a14:useLocalDpi xmlns:a14="http://schemas.microsoft.com/office/drawing/2010/main" val="0"/>
@@ -1291,14 +1640,27 @@
       <w:r>
         <w:t xml:space="preserve">Figure </w:t>
       </w:r>
-      <w:fldSimple w:instr=" SEQ Figure \* ARABIC ">
-        <w:r>
-          <w:rPr>
-            <w:noProof/>
-          </w:rPr>
-          <w:t>2</w:t>
-        </w:r>
-      </w:fldSimple>
+      <w:r>
+        <w:fldChar w:fldCharType="begin"/>
+      </w:r>
+      <w:r>
+        <w:instrText xml:space="preserve"> SEQ Figure \* ARABIC </w:instrText>
+      </w:r>
+      <w:r>
+        <w:fldChar w:fldCharType="separate"/>
+      </w:r>
+      <w:r>
+        <w:rPr>
+          <w:noProof/>
+        </w:rPr>
+        <w:t>2</w:t>
+      </w:r>
+      <w:r>
+        <w:rPr>
+          <w:noProof/>
+        </w:rPr>
+        <w:fldChar w:fldCharType="end"/>
+      </w:r>
       <w:r>
         <w:t xml:space="preserve">. </w:t>
       </w:r>
@@ -1384,14 +1746,27 @@
                             <w:r>
                               <w:t xml:space="preserve">Figure </w:t>
                             </w:r>
-                            <w:fldSimple w:instr=" SEQ Figure \* ARABIC ">
-                              <w:r>
-                                <w:rPr>
-                                  <w:noProof/>
-                                </w:rPr>
-                                <w:t>3</w:t>
-                              </w:r>
-                            </w:fldSimple>
+                            <w:r>
+                              <w:fldChar w:fldCharType="begin"/>
+                            </w:r>
+                            <w:r>
+                              <w:instrText xml:space="preserve"> SEQ Figure \* ARABIC </w:instrText>
+                            </w:r>
+                            <w:r>
+                              <w:fldChar w:fldCharType="separate"/>
+                            </w:r>
+                            <w:r>
+                              <w:rPr>
+                                <w:noProof/>
+                              </w:rPr>
+                              <w:t>3</w:t>
+                            </w:r>
+                            <w:r>
+                              <w:rPr>
+                                <w:noProof/>
+                              </w:rPr>
+                              <w:fldChar w:fldCharType="end"/>
+                            </w:r>
                             <w:r>
                               <w:t>. Result of the model</w:t>
                             </w:r>
@@ -1426,14 +1801,27 @@
                       <w:r>
                         <w:t xml:space="preserve">Figure </w:t>
                       </w:r>
-                      <w:fldSimple w:instr=" SEQ Figure \* ARABIC ">
-                        <w:r>
-                          <w:rPr>
-                            <w:noProof/>
-                          </w:rPr>
-                          <w:t>3</w:t>
-                        </w:r>
-                      </w:fldSimple>
+                      <w:r>
+                        <w:fldChar w:fldCharType="begin"/>
+                      </w:r>
+                      <w:r>
+                        <w:instrText xml:space="preserve"> SEQ Figure \* ARABIC </w:instrText>
+                      </w:r>
+                      <w:r>
+                        <w:fldChar w:fldCharType="separate"/>
+                      </w:r>
+                      <w:r>
+                        <w:rPr>
+                          <w:noProof/>
+                        </w:rPr>
+                        <w:t>3</w:t>
+                      </w:r>
+                      <w:r>
+                        <w:rPr>
+                          <w:noProof/>
+                        </w:rPr>
+                        <w:fldChar w:fldCharType="end"/>
+                      </w:r>
                       <w:r>
                         <w:t>. Result of the model</w:t>
                       </w:r>
@@ -1475,7 +1863,7 @@
                     <pic:cNvPicPr/>
                   </pic:nvPicPr>
                   <pic:blipFill>
-                    <a:blip r:embed="rId7">
+                    <a:blip r:embed="rId15">
                       <a:extLst>
                         <a:ext uri="{28A0092B-C50C-407E-A947-70E740481C1C}">
                           <a14:useLocalDpi xmlns:a14="http://schemas.microsoft.com/office/drawing/2010/main" val="0"/>
@@ -1504,10 +1892,6 @@
     </w:p>
     <w:p>
       <w:r>
-        <w:br w:type="page"/>
-      </w:r>
-      <w:r>
-        <w:lastRenderedPageBreak/>
         <w:br w:type="page"/>
       </w:r>
     </w:p>
@@ -1879,14 +2263,27 @@
                             <w:r>
                               <w:t xml:space="preserve">Figure </w:t>
                             </w:r>
-                            <w:fldSimple w:instr=" SEQ Figure \* ARABIC ">
-                              <w:r>
-                                <w:rPr>
-                                  <w:noProof/>
-                                </w:rPr>
-                                <w:t>4</w:t>
-                              </w:r>
-                            </w:fldSimple>
+                            <w:r>
+                              <w:fldChar w:fldCharType="begin"/>
+                            </w:r>
+                            <w:r>
+                              <w:instrText xml:space="preserve"> SEQ Figure \* ARABIC </w:instrText>
+                            </w:r>
+                            <w:r>
+                              <w:fldChar w:fldCharType="separate"/>
+                            </w:r>
+                            <w:r>
+                              <w:rPr>
+                                <w:noProof/>
+                              </w:rPr>
+                              <w:t>4</w:t>
+                            </w:r>
+                            <w:r>
+                              <w:rPr>
+                                <w:noProof/>
+                              </w:rPr>
+                              <w:fldChar w:fldCharType="end"/>
+                            </w:r>
                             <w:r>
                               <w:t>. Script used to find whether if any column contains any missing values.</w:t>
                             </w:r>
@@ -1925,14 +2322,27 @@
                       <w:r>
                         <w:t xml:space="preserve">Figure </w:t>
                       </w:r>
-                      <w:fldSimple w:instr=" SEQ Figure \* ARABIC ">
-                        <w:r>
-                          <w:rPr>
-                            <w:noProof/>
-                          </w:rPr>
-                          <w:t>4</w:t>
-                        </w:r>
-                      </w:fldSimple>
+                      <w:r>
+                        <w:fldChar w:fldCharType="begin"/>
+                      </w:r>
+                      <w:r>
+                        <w:instrText xml:space="preserve"> SEQ Figure \* ARABIC </w:instrText>
+                      </w:r>
+                      <w:r>
+                        <w:fldChar w:fldCharType="separate"/>
+                      </w:r>
+                      <w:r>
+                        <w:rPr>
+                          <w:noProof/>
+                        </w:rPr>
+                        <w:t>4</w:t>
+                      </w:r>
+                      <w:r>
+                        <w:rPr>
+                          <w:noProof/>
+                        </w:rPr>
+                        <w:fldChar w:fldCharType="end"/>
+                      </w:r>
                       <w:r>
                         <w:t>. Script used to find whether if any column contains any missing values.</w:t>
                       </w:r>
@@ -1982,7 +2392,7 @@
                     <pic:cNvPicPr/>
                   </pic:nvPicPr>
                   <pic:blipFill>
-                    <a:blip r:embed="rId8"/>
+                    <a:blip r:embed="rId16"/>
                     <a:stretch>
                       <a:fillRect/>
                     </a:stretch>
@@ -2184,14 +2594,27 @@
                             <w:r>
                               <w:t xml:space="preserve">Figure </w:t>
                             </w:r>
-                            <w:fldSimple w:instr=" SEQ Figure \* ARABIC ">
-                              <w:r>
-                                <w:rPr>
-                                  <w:noProof/>
-                                </w:rPr>
-                                <w:t>5</w:t>
-                              </w:r>
-                            </w:fldSimple>
+                            <w:r>
+                              <w:fldChar w:fldCharType="begin"/>
+                            </w:r>
+                            <w:r>
+                              <w:instrText xml:space="preserve"> SEQ Figure \* ARABIC </w:instrText>
+                            </w:r>
+                            <w:r>
+                              <w:fldChar w:fldCharType="separate"/>
+                            </w:r>
+                            <w:r>
+                              <w:rPr>
+                                <w:noProof/>
+                              </w:rPr>
+                              <w:t>5</w:t>
+                            </w:r>
+                            <w:r>
+                              <w:rPr>
+                                <w:noProof/>
+                              </w:rPr>
+                              <w:fldChar w:fldCharType="end"/>
+                            </w:r>
                             <w:r>
                               <w:t>. Rules of the mushroom dataset to check if there are any violation of rules (undefined values).</w:t>
                             </w:r>
@@ -2225,14 +2648,27 @@
                       <w:r>
                         <w:t xml:space="preserve">Figure </w:t>
                       </w:r>
-                      <w:fldSimple w:instr=" SEQ Figure \* ARABIC ">
-                        <w:r>
-                          <w:rPr>
-                            <w:noProof/>
-                          </w:rPr>
-                          <w:t>5</w:t>
-                        </w:r>
-                      </w:fldSimple>
+                      <w:r>
+                        <w:fldChar w:fldCharType="begin"/>
+                      </w:r>
+                      <w:r>
+                        <w:instrText xml:space="preserve"> SEQ Figure \* ARABIC </w:instrText>
+                      </w:r>
+                      <w:r>
+                        <w:fldChar w:fldCharType="separate"/>
+                      </w:r>
+                      <w:r>
+                        <w:rPr>
+                          <w:noProof/>
+                        </w:rPr>
+                        <w:t>5</w:t>
+                      </w:r>
+                      <w:r>
+                        <w:rPr>
+                          <w:noProof/>
+                        </w:rPr>
+                        <w:fldChar w:fldCharType="end"/>
+                      </w:r>
                       <w:r>
                         <w:t>. Rules of the mushroom dataset to check if there are any violation of rules (undefined values).</w:t>
                       </w:r>
@@ -2282,7 +2718,7 @@
                     <pic:cNvPicPr/>
                   </pic:nvPicPr>
                   <pic:blipFill>
-                    <a:blip r:embed="rId9"/>
+                    <a:blip r:embed="rId17"/>
                     <a:stretch>
                       <a:fillRect/>
                     </a:stretch>
@@ -2328,7 +2764,7 @@
                     <pic:cNvPicPr/>
                   </pic:nvPicPr>
                   <pic:blipFill>
-                    <a:blip r:embed="rId10">
+                    <a:blip r:embed="rId18">
                       <a:extLst>
                         <a:ext uri="{28A0092B-C50C-407E-A947-70E740481C1C}">
                           <a14:useLocalDpi xmlns:a14="http://schemas.microsoft.com/office/drawing/2010/main" val="0"/>
@@ -2362,14 +2798,27 @@
       <w:r>
         <w:t xml:space="preserve">Figure </w:t>
       </w:r>
-      <w:fldSimple w:instr=" SEQ Figure \* ARABIC ">
-        <w:r>
-          <w:rPr>
-            <w:noProof/>
-          </w:rPr>
-          <w:t>6</w:t>
-        </w:r>
-      </w:fldSimple>
+      <w:r>
+        <w:fldChar w:fldCharType="begin"/>
+      </w:r>
+      <w:r>
+        <w:instrText xml:space="preserve"> SEQ Figure \* ARABIC </w:instrText>
+      </w:r>
+      <w:r>
+        <w:fldChar w:fldCharType="separate"/>
+      </w:r>
+      <w:r>
+        <w:rPr>
+          <w:noProof/>
+        </w:rPr>
+        <w:t>6</w:t>
+      </w:r>
+      <w:r>
+        <w:rPr>
+          <w:noProof/>
+        </w:rPr>
+        <w:fldChar w:fldCharType="end"/>
+      </w:r>
       <w:r>
         <w:t>. No violation found in the mushroom dataset</w:t>
       </w:r>
@@ -2402,9 +2851,172 @@
 </w:document>
 </file>
 
+<file path=word/endnotes.xml><?xml version="1.0" encoding="utf-8"?>
+<w:endnotes xmlns:wpc="http://schemas.microsoft.com/office/word/2010/wordprocessingCanvas" xmlns:mc="http://schemas.openxmlformats.org/markup-compatibility/2006" xmlns:o="urn:schemas-microsoft-com:office:office" xmlns:r="http://schemas.openxmlformats.org/officeDocument/2006/relationships" xmlns:m="http://schemas.openxmlformats.org/officeDocument/2006/math" xmlns:v="urn:schemas-microsoft-com:vml" xmlns:wp14="http://schemas.microsoft.com/office/word/2010/wordprocessingDrawing" xmlns:wp="http://schemas.openxmlformats.org/drawingml/2006/wordprocessingDrawing" xmlns:w10="urn:schemas-microsoft-com:office:word" xmlns:w="http://schemas.openxmlformats.org/wordprocessingml/2006/main" xmlns:w14="http://schemas.microsoft.com/office/word/2010/wordml" xmlns:w15="http://schemas.microsoft.com/office/word/2012/wordml" xmlns:wpg="http://schemas.microsoft.com/office/word/2010/wordprocessingGroup" xmlns:wpi="http://schemas.microsoft.com/office/word/2010/wordprocessingInk" xmlns:wne="http://schemas.microsoft.com/office/word/2006/wordml" xmlns:wps="http://schemas.microsoft.com/office/word/2010/wordprocessingShape" mc:Ignorable="w14 w15 wp14">
+  <w:endnote w:type="separator" w:id="-1">
+    <w:p>
+      <w:pPr>
+        <w:spacing w:after="0" w:line="240" w:lineRule="auto"/>
+      </w:pPr>
+      <w:r>
+        <w:separator/>
+      </w:r>
+    </w:p>
+  </w:endnote>
+  <w:endnote w:type="continuationSeparator" w:id="0">
+    <w:p>
+      <w:pPr>
+        <w:spacing w:after="0" w:line="240" w:lineRule="auto"/>
+      </w:pPr>
+      <w:r>
+        <w:continuationSeparator/>
+      </w:r>
+    </w:p>
+  </w:endnote>
+</w:endnotes>
+</file>
+
+<file path=word/footnotes.xml><?xml version="1.0" encoding="utf-8"?>
+<w:footnotes xmlns:wpc="http://schemas.microsoft.com/office/word/2010/wordprocessingCanvas" xmlns:mc="http://schemas.openxmlformats.org/markup-compatibility/2006" xmlns:o="urn:schemas-microsoft-com:office:office" xmlns:r="http://schemas.openxmlformats.org/officeDocument/2006/relationships" xmlns:m="http://schemas.openxmlformats.org/officeDocument/2006/math" xmlns:v="urn:schemas-microsoft-com:vml" xmlns:wp14="http://schemas.microsoft.com/office/word/2010/wordprocessingDrawing" xmlns:wp="http://schemas.openxmlformats.org/drawingml/2006/wordprocessingDrawing" xmlns:w10="urn:schemas-microsoft-com:office:word" xmlns:w="http://schemas.openxmlformats.org/wordprocessingml/2006/main" xmlns:w14="http://schemas.microsoft.com/office/word/2010/wordml" xmlns:w15="http://schemas.microsoft.com/office/word/2012/wordml" xmlns:wpg="http://schemas.microsoft.com/office/word/2010/wordprocessingGroup" xmlns:wpi="http://schemas.microsoft.com/office/word/2010/wordprocessingInk" xmlns:wne="http://schemas.microsoft.com/office/word/2006/wordml" xmlns:wps="http://schemas.microsoft.com/office/word/2010/wordprocessingShape" mc:Ignorable="w14 w15 wp14">
+  <w:footnote w:type="separator" w:id="-1">
+    <w:p>
+      <w:pPr>
+        <w:spacing w:after="0" w:line="240" w:lineRule="auto"/>
+      </w:pPr>
+      <w:r>
+        <w:separator/>
+      </w:r>
+    </w:p>
+  </w:footnote>
+  <w:footnote w:type="continuationSeparator" w:id="0">
+    <w:p>
+      <w:pPr>
+        <w:spacing w:after="0" w:line="240" w:lineRule="auto"/>
+      </w:pPr>
+      <w:r>
+        <w:continuationSeparator/>
+      </w:r>
+    </w:p>
+  </w:footnote>
+</w:footnotes>
+</file>
+
 <file path=word/numbering.xml><?xml version="1.0" encoding="utf-8"?>
 <w:numbering xmlns:wpc="http://schemas.microsoft.com/office/word/2010/wordprocessingCanvas" xmlns:mc="http://schemas.openxmlformats.org/markup-compatibility/2006" xmlns:o="urn:schemas-microsoft-com:office:office" xmlns:r="http://schemas.openxmlformats.org/officeDocument/2006/relationships" xmlns:m="http://schemas.openxmlformats.org/officeDocument/2006/math" xmlns:v="urn:schemas-microsoft-com:vml" xmlns:wp14="http://schemas.microsoft.com/office/word/2010/wordprocessingDrawing" xmlns:wp="http://schemas.openxmlformats.org/drawingml/2006/wordprocessingDrawing" xmlns:w10="urn:schemas-microsoft-com:office:word" xmlns:w="http://schemas.openxmlformats.org/wordprocessingml/2006/main" xmlns:w14="http://schemas.microsoft.com/office/word/2010/wordml" xmlns:w15="http://schemas.microsoft.com/office/word/2012/wordml" xmlns:wpg="http://schemas.microsoft.com/office/word/2010/wordprocessingGroup" xmlns:wpi="http://schemas.microsoft.com/office/word/2010/wordprocessingInk" xmlns:wne="http://schemas.microsoft.com/office/word/2006/wordml" xmlns:wps="http://schemas.microsoft.com/office/word/2010/wordprocessingShape" mc:Ignorable="w14 w15 wp14">
   <w:abstractNum w:abstractNumId="0">
+    <w:nsid w:val="17B23813"/>
+    <w:multiLevelType w:val="hybridMultilevel"/>
+    <w:tmpl w:val="D4F4472E"/>
+    <w:lvl w:ilvl="0" w:tplc="44090001">
+      <w:start w:val="1"/>
+      <w:numFmt w:val="bullet"/>
+      <w:lvlText w:val=""/>
+      <w:lvlJc w:val="left"/>
+      <w:pPr>
+        <w:ind w:left="3600" w:hanging="360"/>
+      </w:pPr>
+      <w:rPr>
+        <w:rFonts w:ascii="Symbol" w:hAnsi="Symbol" w:hint="default"/>
+      </w:rPr>
+    </w:lvl>
+    <w:lvl w:ilvl="1" w:tplc="44090003" w:tentative="1">
+      <w:start w:val="1"/>
+      <w:numFmt w:val="bullet"/>
+      <w:lvlText w:val="o"/>
+      <w:lvlJc w:val="left"/>
+      <w:pPr>
+        <w:ind w:left="4320" w:hanging="360"/>
+      </w:pPr>
+      <w:rPr>
+        <w:rFonts w:ascii="Courier New" w:hAnsi="Courier New" w:cs="Courier New" w:hint="default"/>
+      </w:rPr>
+    </w:lvl>
+    <w:lvl w:ilvl="2" w:tplc="44090005" w:tentative="1">
+      <w:start w:val="1"/>
+      <w:numFmt w:val="bullet"/>
+      <w:lvlText w:val=""/>
+      <w:lvlJc w:val="left"/>
+      <w:pPr>
+        <w:ind w:left="5040" w:hanging="360"/>
+      </w:pPr>
+      <w:rPr>
+        <w:rFonts w:ascii="Wingdings" w:hAnsi="Wingdings" w:hint="default"/>
+      </w:rPr>
+    </w:lvl>
+    <w:lvl w:ilvl="3" w:tplc="44090001" w:tentative="1">
+      <w:start w:val="1"/>
+      <w:numFmt w:val="bullet"/>
+      <w:lvlText w:val=""/>
+      <w:lvlJc w:val="left"/>
+      <w:pPr>
+        <w:ind w:left="5760" w:hanging="360"/>
+      </w:pPr>
+      <w:rPr>
+        <w:rFonts w:ascii="Symbol" w:hAnsi="Symbol" w:hint="default"/>
+      </w:rPr>
+    </w:lvl>
+    <w:lvl w:ilvl="4" w:tplc="44090003" w:tentative="1">
+      <w:start w:val="1"/>
+      <w:numFmt w:val="bullet"/>
+      <w:lvlText w:val="o"/>
+      <w:lvlJc w:val="left"/>
+      <w:pPr>
+        <w:ind w:left="6480" w:hanging="360"/>
+      </w:pPr>
+      <w:rPr>
+        <w:rFonts w:ascii="Courier New" w:hAnsi="Courier New" w:cs="Courier New" w:hint="default"/>
+      </w:rPr>
+    </w:lvl>
+    <w:lvl w:ilvl="5" w:tplc="44090005" w:tentative="1">
+      <w:start w:val="1"/>
+      <w:numFmt w:val="bullet"/>
+      <w:lvlText w:val=""/>
+      <w:lvlJc w:val="left"/>
+      <w:pPr>
+        <w:ind w:left="7200" w:hanging="360"/>
+      </w:pPr>
+      <w:rPr>
+        <w:rFonts w:ascii="Wingdings" w:hAnsi="Wingdings" w:hint="default"/>
+      </w:rPr>
+    </w:lvl>
+    <w:lvl w:ilvl="6" w:tplc="44090001" w:tentative="1">
+      <w:start w:val="1"/>
+      <w:numFmt w:val="bullet"/>
+      <w:lvlText w:val=""/>
+      <w:lvlJc w:val="left"/>
+      <w:pPr>
+        <w:ind w:left="7920" w:hanging="360"/>
+      </w:pPr>
+      <w:rPr>
+        <w:rFonts w:ascii="Symbol" w:hAnsi="Symbol" w:hint="default"/>
+      </w:rPr>
+    </w:lvl>
+    <w:lvl w:ilvl="7" w:tplc="44090003" w:tentative="1">
+      <w:start w:val="1"/>
+      <w:numFmt w:val="bullet"/>
+      <w:lvlText w:val="o"/>
+      <w:lvlJc w:val="left"/>
+      <w:pPr>
+        <w:ind w:left="8640" w:hanging="360"/>
+      </w:pPr>
+      <w:rPr>
+        <w:rFonts w:ascii="Courier New" w:hAnsi="Courier New" w:cs="Courier New" w:hint="default"/>
+      </w:rPr>
+    </w:lvl>
+    <w:lvl w:ilvl="8" w:tplc="44090005" w:tentative="1">
+      <w:start w:val="1"/>
+      <w:numFmt w:val="bullet"/>
+      <w:lvlText w:val=""/>
+      <w:lvlJc w:val="left"/>
+      <w:pPr>
+        <w:ind w:left="9360" w:hanging="360"/>
+      </w:pPr>
+      <w:rPr>
+        <w:rFonts w:ascii="Wingdings" w:hAnsi="Wingdings" w:hint="default"/>
+      </w:rPr>
+    </w:lvl>
+  </w:abstractNum>
+  <w:abstractNum w:abstractNumId="1">
     <w:nsid w:val="2D9B4E52"/>
     <w:multiLevelType w:val="hybridMultilevel"/>
     <w:tmpl w:val="B2FE47D2"/>
@@ -2517,7 +3129,7 @@
       </w:rPr>
     </w:lvl>
   </w:abstractNum>
-  <w:abstractNum w:abstractNumId="1">
+  <w:abstractNum w:abstractNumId="2">
     <w:nsid w:val="31CD46C4"/>
     <w:multiLevelType w:val="hybridMultilevel"/>
     <w:tmpl w:val="0A4074B4"/>
@@ -2630,7 +3242,7 @@
       </w:rPr>
     </w:lvl>
   </w:abstractNum>
-  <w:abstractNum w:abstractNumId="2">
+  <w:abstractNum w:abstractNumId="3">
     <w:nsid w:val="35CC0531"/>
     <w:multiLevelType w:val="multilevel"/>
     <w:tmpl w:val="98D493B6"/>
@@ -2743,7 +3355,7 @@
       </w:pPr>
     </w:lvl>
   </w:abstractNum>
-  <w:abstractNum w:abstractNumId="3">
+  <w:abstractNum w:abstractNumId="4">
     <w:nsid w:val="452D0A9B"/>
     <w:multiLevelType w:val="hybridMultilevel"/>
     <w:tmpl w:val="2F40166C"/>
@@ -2856,7 +3468,120 @@
       </w:rPr>
     </w:lvl>
   </w:abstractNum>
-  <w:abstractNum w:abstractNumId="4">
+  <w:abstractNum w:abstractNumId="5">
+    <w:nsid w:val="49B27165"/>
+    <w:multiLevelType w:val="hybridMultilevel"/>
+    <w:tmpl w:val="05DE5B5E"/>
+    <w:lvl w:ilvl="0" w:tplc="44090001">
+      <w:start w:val="1"/>
+      <w:numFmt w:val="bullet"/>
+      <w:lvlText w:val=""/>
+      <w:lvlJc w:val="left"/>
+      <w:pPr>
+        <w:ind w:left="3600" w:hanging="360"/>
+      </w:pPr>
+      <w:rPr>
+        <w:rFonts w:ascii="Symbol" w:hAnsi="Symbol" w:hint="default"/>
+      </w:rPr>
+    </w:lvl>
+    <w:lvl w:ilvl="1" w:tplc="44090003" w:tentative="1">
+      <w:start w:val="1"/>
+      <w:numFmt w:val="bullet"/>
+      <w:lvlText w:val="o"/>
+      <w:lvlJc w:val="left"/>
+      <w:pPr>
+        <w:ind w:left="4320" w:hanging="360"/>
+      </w:pPr>
+      <w:rPr>
+        <w:rFonts w:ascii="Courier New" w:hAnsi="Courier New" w:cs="Courier New" w:hint="default"/>
+      </w:rPr>
+    </w:lvl>
+    <w:lvl w:ilvl="2" w:tplc="44090005" w:tentative="1">
+      <w:start w:val="1"/>
+      <w:numFmt w:val="bullet"/>
+      <w:lvlText w:val=""/>
+      <w:lvlJc w:val="left"/>
+      <w:pPr>
+        <w:ind w:left="5040" w:hanging="360"/>
+      </w:pPr>
+      <w:rPr>
+        <w:rFonts w:ascii="Wingdings" w:hAnsi="Wingdings" w:hint="default"/>
+      </w:rPr>
+    </w:lvl>
+    <w:lvl w:ilvl="3" w:tplc="44090001" w:tentative="1">
+      <w:start w:val="1"/>
+      <w:numFmt w:val="bullet"/>
+      <w:lvlText w:val=""/>
+      <w:lvlJc w:val="left"/>
+      <w:pPr>
+        <w:ind w:left="5760" w:hanging="360"/>
+      </w:pPr>
+      <w:rPr>
+        <w:rFonts w:ascii="Symbol" w:hAnsi="Symbol" w:hint="default"/>
+      </w:rPr>
+    </w:lvl>
+    <w:lvl w:ilvl="4" w:tplc="44090003" w:tentative="1">
+      <w:start w:val="1"/>
+      <w:numFmt w:val="bullet"/>
+      <w:lvlText w:val="o"/>
+      <w:lvlJc w:val="left"/>
+      <w:pPr>
+        <w:ind w:left="6480" w:hanging="360"/>
+      </w:pPr>
+      <w:rPr>
+        <w:rFonts w:ascii="Courier New" w:hAnsi="Courier New" w:cs="Courier New" w:hint="default"/>
+      </w:rPr>
+    </w:lvl>
+    <w:lvl w:ilvl="5" w:tplc="44090005" w:tentative="1">
+      <w:start w:val="1"/>
+      <w:numFmt w:val="bullet"/>
+      <w:lvlText w:val=""/>
+      <w:lvlJc w:val="left"/>
+      <w:pPr>
+        <w:ind w:left="7200" w:hanging="360"/>
+      </w:pPr>
+      <w:rPr>
+        <w:rFonts w:ascii="Wingdings" w:hAnsi="Wingdings" w:hint="default"/>
+      </w:rPr>
+    </w:lvl>
+    <w:lvl w:ilvl="6" w:tplc="44090001" w:tentative="1">
+      <w:start w:val="1"/>
+      <w:numFmt w:val="bullet"/>
+      <w:lvlText w:val=""/>
+      <w:lvlJc w:val="left"/>
+      <w:pPr>
+        <w:ind w:left="7920" w:hanging="360"/>
+      </w:pPr>
+      <w:rPr>
+        <w:rFonts w:ascii="Symbol" w:hAnsi="Symbol" w:hint="default"/>
+      </w:rPr>
+    </w:lvl>
+    <w:lvl w:ilvl="7" w:tplc="44090003" w:tentative="1">
+      <w:start w:val="1"/>
+      <w:numFmt w:val="bullet"/>
+      <w:lvlText w:val="o"/>
+      <w:lvlJc w:val="left"/>
+      <w:pPr>
+        <w:ind w:left="8640" w:hanging="360"/>
+      </w:pPr>
+      <w:rPr>
+        <w:rFonts w:ascii="Courier New" w:hAnsi="Courier New" w:cs="Courier New" w:hint="default"/>
+      </w:rPr>
+    </w:lvl>
+    <w:lvl w:ilvl="8" w:tplc="44090005" w:tentative="1">
+      <w:start w:val="1"/>
+      <w:numFmt w:val="bullet"/>
+      <w:lvlText w:val=""/>
+      <w:lvlJc w:val="left"/>
+      <w:pPr>
+        <w:ind w:left="9360" w:hanging="360"/>
+      </w:pPr>
+      <w:rPr>
+        <w:rFonts w:ascii="Wingdings" w:hAnsi="Wingdings" w:hint="default"/>
+      </w:rPr>
+    </w:lvl>
+  </w:abstractNum>
+  <w:abstractNum w:abstractNumId="6">
     <w:nsid w:val="4B6361FA"/>
     <w:multiLevelType w:val="multilevel"/>
     <w:tmpl w:val="235040B2"/>
@@ -2969,7 +3694,120 @@
       </w:pPr>
     </w:lvl>
   </w:abstractNum>
-  <w:abstractNum w:abstractNumId="5">
+  <w:abstractNum w:abstractNumId="7">
+    <w:nsid w:val="74F93B8B"/>
+    <w:multiLevelType w:val="hybridMultilevel"/>
+    <w:tmpl w:val="ECCE28C0"/>
+    <w:lvl w:ilvl="0" w:tplc="44090001">
+      <w:start w:val="1"/>
+      <w:numFmt w:val="bullet"/>
+      <w:lvlText w:val=""/>
+      <w:lvlJc w:val="left"/>
+      <w:pPr>
+        <w:ind w:left="720" w:hanging="360"/>
+      </w:pPr>
+      <w:rPr>
+        <w:rFonts w:ascii="Symbol" w:hAnsi="Symbol" w:hint="default"/>
+      </w:rPr>
+    </w:lvl>
+    <w:lvl w:ilvl="1" w:tplc="44090003" w:tentative="1">
+      <w:start w:val="1"/>
+      <w:numFmt w:val="bullet"/>
+      <w:lvlText w:val="o"/>
+      <w:lvlJc w:val="left"/>
+      <w:pPr>
+        <w:ind w:left="1440" w:hanging="360"/>
+      </w:pPr>
+      <w:rPr>
+        <w:rFonts w:ascii="Courier New" w:hAnsi="Courier New" w:cs="Courier New" w:hint="default"/>
+      </w:rPr>
+    </w:lvl>
+    <w:lvl w:ilvl="2" w:tplc="44090005" w:tentative="1">
+      <w:start w:val="1"/>
+      <w:numFmt w:val="bullet"/>
+      <w:lvlText w:val=""/>
+      <w:lvlJc w:val="left"/>
+      <w:pPr>
+        <w:ind w:left="2160" w:hanging="360"/>
+      </w:pPr>
+      <w:rPr>
+        <w:rFonts w:ascii="Wingdings" w:hAnsi="Wingdings" w:hint="default"/>
+      </w:rPr>
+    </w:lvl>
+    <w:lvl w:ilvl="3" w:tplc="44090001" w:tentative="1">
+      <w:start w:val="1"/>
+      <w:numFmt w:val="bullet"/>
+      <w:lvlText w:val=""/>
+      <w:lvlJc w:val="left"/>
+      <w:pPr>
+        <w:ind w:left="2880" w:hanging="360"/>
+      </w:pPr>
+      <w:rPr>
+        <w:rFonts w:ascii="Symbol" w:hAnsi="Symbol" w:hint="default"/>
+      </w:rPr>
+    </w:lvl>
+    <w:lvl w:ilvl="4" w:tplc="44090003" w:tentative="1">
+      <w:start w:val="1"/>
+      <w:numFmt w:val="bullet"/>
+      <w:lvlText w:val="o"/>
+      <w:lvlJc w:val="left"/>
+      <w:pPr>
+        <w:ind w:left="3600" w:hanging="360"/>
+      </w:pPr>
+      <w:rPr>
+        <w:rFonts w:ascii="Courier New" w:hAnsi="Courier New" w:cs="Courier New" w:hint="default"/>
+      </w:rPr>
+    </w:lvl>
+    <w:lvl w:ilvl="5" w:tplc="44090005" w:tentative="1">
+      <w:start w:val="1"/>
+      <w:numFmt w:val="bullet"/>
+      <w:lvlText w:val=""/>
+      <w:lvlJc w:val="left"/>
+      <w:pPr>
+        <w:ind w:left="4320" w:hanging="360"/>
+      </w:pPr>
+      <w:rPr>
+        <w:rFonts w:ascii="Wingdings" w:hAnsi="Wingdings" w:hint="default"/>
+      </w:rPr>
+    </w:lvl>
+    <w:lvl w:ilvl="6" w:tplc="44090001" w:tentative="1">
+      <w:start w:val="1"/>
+      <w:numFmt w:val="bullet"/>
+      <w:lvlText w:val=""/>
+      <w:lvlJc w:val="left"/>
+      <w:pPr>
+        <w:ind w:left="5040" w:hanging="360"/>
+      </w:pPr>
+      <w:rPr>
+        <w:rFonts w:ascii="Symbol" w:hAnsi="Symbol" w:hint="default"/>
+      </w:rPr>
+    </w:lvl>
+    <w:lvl w:ilvl="7" w:tplc="44090003" w:tentative="1">
+      <w:start w:val="1"/>
+      <w:numFmt w:val="bullet"/>
+      <w:lvlText w:val="o"/>
+      <w:lvlJc w:val="left"/>
+      <w:pPr>
+        <w:ind w:left="5760" w:hanging="360"/>
+      </w:pPr>
+      <w:rPr>
+        <w:rFonts w:ascii="Courier New" w:hAnsi="Courier New" w:cs="Courier New" w:hint="default"/>
+      </w:rPr>
+    </w:lvl>
+    <w:lvl w:ilvl="8" w:tplc="44090005" w:tentative="1">
+      <w:start w:val="1"/>
+      <w:numFmt w:val="bullet"/>
+      <w:lvlText w:val=""/>
+      <w:lvlJc w:val="left"/>
+      <w:pPr>
+        <w:ind w:left="6480" w:hanging="360"/>
+      </w:pPr>
+      <w:rPr>
+        <w:rFonts w:ascii="Wingdings" w:hAnsi="Wingdings" w:hint="default"/>
+      </w:rPr>
+    </w:lvl>
+  </w:abstractNum>
+  <w:abstractNum w:abstractNumId="8">
     <w:nsid w:val="7CDC4EBD"/>
     <w:multiLevelType w:val="hybridMultilevel"/>
     <w:tmpl w:val="02746560"/>
@@ -3056,22 +3894,31 @@
     </w:lvl>
   </w:abstractNum>
   <w:num w:numId="1">
+    <w:abstractNumId w:val="6"/>
+  </w:num>
+  <w:num w:numId="2">
+    <w:abstractNumId w:val="3"/>
+  </w:num>
+  <w:num w:numId="3">
+    <w:abstractNumId w:val="8"/>
+  </w:num>
+  <w:num w:numId="4">
+    <w:abstractNumId w:val="2"/>
+  </w:num>
+  <w:num w:numId="5">
+    <w:abstractNumId w:val="1"/>
+  </w:num>
+  <w:num w:numId="6">
     <w:abstractNumId w:val="4"/>
   </w:num>
-  <w:num w:numId="2">
-    <w:abstractNumId w:val="2"/>
-  </w:num>
-  <w:num w:numId="3">
+  <w:num w:numId="7">
     <w:abstractNumId w:val="5"/>
   </w:num>
-  <w:num w:numId="4">
-    <w:abstractNumId w:val="1"/>
-  </w:num>
-  <w:num w:numId="5">
+  <w:num w:numId="8">
     <w:abstractNumId w:val="0"/>
   </w:num>
-  <w:num w:numId="6">
-    <w:abstractNumId w:val="3"/>
+  <w:num w:numId="9">
+    <w:abstractNumId w:val="7"/>
   </w:num>
 </w:numbering>
 </file>
@@ -3655,6 +4502,50 @@
       <w:contextualSpacing/>
     </w:pPr>
   </w:style>
+  <w:style w:type="paragraph" w:styleId="Header">
+    <w:name w:val="header"/>
+    <w:basedOn w:val="Normal"/>
+    <w:link w:val="HeaderChar"/>
+    <w:uiPriority w:val="99"/>
+    <w:unhideWhenUsed/>
+    <w:rsid w:val="00BF45EC"/>
+    <w:pPr>
+      <w:tabs>
+        <w:tab w:val="center" w:pos="4513"/>
+        <w:tab w:val="right" w:pos="9026"/>
+      </w:tabs>
+      <w:spacing w:after="0" w:line="240" w:lineRule="auto"/>
+    </w:pPr>
+  </w:style>
+  <w:style w:type="character" w:customStyle="1" w:styleId="HeaderChar">
+    <w:name w:val="Header Char"/>
+    <w:basedOn w:val="DefaultParagraphFont"/>
+    <w:link w:val="Header"/>
+    <w:uiPriority w:val="99"/>
+    <w:rsid w:val="00BF45EC"/>
+  </w:style>
+  <w:style w:type="paragraph" w:styleId="Footer">
+    <w:name w:val="footer"/>
+    <w:basedOn w:val="Normal"/>
+    <w:link w:val="FooterChar"/>
+    <w:uiPriority w:val="99"/>
+    <w:unhideWhenUsed/>
+    <w:rsid w:val="00BF45EC"/>
+    <w:pPr>
+      <w:tabs>
+        <w:tab w:val="center" w:pos="4513"/>
+        <w:tab w:val="right" w:pos="9026"/>
+      </w:tabs>
+      <w:spacing w:after="0" w:line="240" w:lineRule="auto"/>
+    </w:pPr>
+  </w:style>
+  <w:style w:type="character" w:customStyle="1" w:styleId="FooterChar">
+    <w:name w:val="Footer Char"/>
+    <w:basedOn w:val="DefaultParagraphFont"/>
+    <w:link w:val="Footer"/>
+    <w:uiPriority w:val="99"/>
+    <w:rsid w:val="00BF45EC"/>
+  </w:style>
 </w:styles>
 </file>
 
@@ -3917,4 +4808,16 @@
     </a:ext>
   </a:extLst>
 </a:theme>
+</file>
+
+<file path=customXml/item1.xml><?xml version="1.0" encoding="utf-8"?>
+<b:Sources xmlns:b="http://schemas.openxmlformats.org/officeDocument/2006/bibliography" xmlns="http://schemas.openxmlformats.org/officeDocument/2006/bibliography" SelectedStyle="\APASixthEditionOfficeOnline.xsl" StyleName="APA" Version="6"/>
+</file>
+
+<file path=customXml/itemProps1.xml><?xml version="1.0" encoding="utf-8"?>
+<ds:datastoreItem xmlns:ds="http://schemas.openxmlformats.org/officeDocument/2006/customXml" ds:itemID="{9CF47917-3443-41C3-B70E-EB8D5E07DC8F}">
+  <ds:schemaRefs>
+    <ds:schemaRef ds:uri="http://schemas.openxmlformats.org/officeDocument/2006/bibliography"/>
+  </ds:schemaRefs>
+</ds:datastoreItem>
 </file>
</xml_diff>